<commit_message>
Doc con espacios sin fallos
</commit_message>
<xml_diff>
--- a/documentos/template.docx
+++ b/documentos/template.docx
@@ -1,6 +1,6 @@
 
 <file path=word/document.xml><?xml version="1.0" encoding="utf-8"?>
-<w:document xmlns:wpc="http://schemas.microsoft.com/office/word/2010/wordprocessingCanvas" xmlns:cx="http://schemas.microsoft.com/office/drawing/2014/chartex" xmlns:mc="http://schemas.openxmlformats.org/markup-compatibility/2006" xmlns:o="urn:schemas-microsoft-com:office:office" xmlns:r="http://schemas.openxmlformats.org/officeDocument/2006/relationships" xmlns:m="http://schemas.openxmlformats.org/officeDocument/2006/math" xmlns:v="urn:schemas-microsoft-com:vml" xmlns:wp14="http://schemas.microsoft.com/office/word/2010/wordprocessingDrawing" xmlns:wp="http://schemas.openxmlformats.org/drawingml/2006/wordprocessingDrawing" xmlns:w10="urn:schemas-microsoft-com:office:word" xmlns:w="http://schemas.openxmlformats.org/wordprocessingml/2006/main" xmlns:w14="http://schemas.microsoft.com/office/word/2010/wordml" xmlns:w15="http://schemas.microsoft.com/office/word/2012/wordml" xmlns:w16se="http://schemas.microsoft.com/office/word/2015/wordml/symex" xmlns:wpg="http://schemas.microsoft.com/office/word/2010/wordprocessingGroup" xmlns:wpi="http://schemas.microsoft.com/office/word/2010/wordprocessingInk" xmlns:wne="http://schemas.microsoft.com/office/word/2006/wordml" xmlns:wps="http://schemas.microsoft.com/office/word/2010/wordprocessingShape" mc:Ignorable="w14 w15 w16se wp14">
+<w:document xmlns:wpc="http://schemas.microsoft.com/office/word/2010/wordprocessingCanvas" xmlns:mc="http://schemas.openxmlformats.org/markup-compatibility/2006" xmlns:o="urn:schemas-microsoft-com:office:office" xmlns:r="http://schemas.openxmlformats.org/officeDocument/2006/relationships" xmlns:m="http://schemas.openxmlformats.org/officeDocument/2006/math" xmlns:v="urn:schemas-microsoft-com:vml" xmlns:wp14="http://schemas.microsoft.com/office/word/2010/wordprocessingDrawing" xmlns:wp="http://schemas.openxmlformats.org/drawingml/2006/wordprocessingDrawing" xmlns:w10="urn:schemas-microsoft-com:office:word" xmlns:w="http://schemas.openxmlformats.org/wordprocessingml/2006/main" xmlns:w14="http://schemas.microsoft.com/office/word/2010/wordml" xmlns:w15="http://schemas.microsoft.com/office/word/2012/wordml" xmlns:wpg="http://schemas.microsoft.com/office/word/2010/wordprocessingGroup" xmlns:wpi="http://schemas.microsoft.com/office/word/2010/wordprocessingInk" xmlns:wne="http://schemas.microsoft.com/office/word/2006/wordml" xmlns:wps="http://schemas.microsoft.com/office/word/2010/wordprocessingShape" mc:Ignorable="w14 w15 wp14">
   <w:body>
     <w:p>
       <w:pPr>
@@ -2325,21 +2325,14 @@
         </w:rPr>
       </w:pPr>
       <w:bookmarkStart w:id="0" w:name="_GoBack"/>
+      <w:bookmarkEnd w:id="0"/>
       <w:r>
         <w:rPr>
           <w:rFonts w:ascii="Arial Narrow" w:hAnsi="Arial Narrow"/>
           <w:sz w:val="18"/>
         </w:rPr>
-        <w:t xml:space="preserve">                                                                                                        </w:t>
-      </w:r>
-      <w:r>
-        <w:rPr>
-          <w:rFonts w:ascii="Arial Narrow" w:hAnsi="Arial Narrow"/>
-          <w:sz w:val="18"/>
-        </w:rPr>
         <w:t>DC-3</w:t>
       </w:r>
-      <w:bookmarkEnd w:id="0"/>
     </w:p>
     <w:sectPr>
       <w:headerReference w:type="default" r:id="rId10"/>
@@ -2355,7 +2348,7 @@
 </file>
 
 <file path=word/endnotes.xml><?xml version="1.0" encoding="utf-8"?>
-<w:endnotes xmlns:wpc="http://schemas.microsoft.com/office/word/2010/wordprocessingCanvas" xmlns:cx="http://schemas.microsoft.com/office/drawing/2014/chartex" xmlns:mc="http://schemas.openxmlformats.org/markup-compatibility/2006" xmlns:o="urn:schemas-microsoft-com:office:office" xmlns:r="http://schemas.openxmlformats.org/officeDocument/2006/relationships" xmlns:m="http://schemas.openxmlformats.org/officeDocument/2006/math" xmlns:v="urn:schemas-microsoft-com:vml" xmlns:wp14="http://schemas.microsoft.com/office/word/2010/wordprocessingDrawing" xmlns:wp="http://schemas.openxmlformats.org/drawingml/2006/wordprocessingDrawing" xmlns:w10="urn:schemas-microsoft-com:office:word" xmlns:w="http://schemas.openxmlformats.org/wordprocessingml/2006/main" xmlns:w14="http://schemas.microsoft.com/office/word/2010/wordml" xmlns:w15="http://schemas.microsoft.com/office/word/2012/wordml" xmlns:w16se="http://schemas.microsoft.com/office/word/2015/wordml/symex" xmlns:wpg="http://schemas.microsoft.com/office/word/2010/wordprocessingGroup" xmlns:wpi="http://schemas.microsoft.com/office/word/2010/wordprocessingInk" xmlns:wne="http://schemas.microsoft.com/office/word/2006/wordml" xmlns:wps="http://schemas.microsoft.com/office/word/2010/wordprocessingShape" mc:Ignorable="w14 w15 w16se wp14">
+<w:endnotes xmlns:wpc="http://schemas.microsoft.com/office/word/2010/wordprocessingCanvas" xmlns:mc="http://schemas.openxmlformats.org/markup-compatibility/2006" xmlns:o="urn:schemas-microsoft-com:office:office" xmlns:r="http://schemas.openxmlformats.org/officeDocument/2006/relationships" xmlns:m="http://schemas.openxmlformats.org/officeDocument/2006/math" xmlns:v="urn:schemas-microsoft-com:vml" xmlns:wp14="http://schemas.microsoft.com/office/word/2010/wordprocessingDrawing" xmlns:wp="http://schemas.openxmlformats.org/drawingml/2006/wordprocessingDrawing" xmlns:w10="urn:schemas-microsoft-com:office:word" xmlns:w="http://schemas.openxmlformats.org/wordprocessingml/2006/main" xmlns:w14="http://schemas.microsoft.com/office/word/2010/wordml" xmlns:w15="http://schemas.microsoft.com/office/word/2012/wordml" xmlns:wpg="http://schemas.microsoft.com/office/word/2010/wordprocessingGroup" xmlns:wpi="http://schemas.microsoft.com/office/word/2010/wordprocessingInk" xmlns:wne="http://schemas.microsoft.com/office/word/2006/wordml" xmlns:wps="http://schemas.microsoft.com/office/word/2010/wordprocessingShape" mc:Ignorable="w14 w15 wp14">
   <w:endnote w:type="separator" w:id="-1">
     <w:p>
       <w:r>
@@ -2374,7 +2367,7 @@
 </file>
 
 <file path=word/footnotes.xml><?xml version="1.0" encoding="utf-8"?>
-<w:footnotes xmlns:wpc="http://schemas.microsoft.com/office/word/2010/wordprocessingCanvas" xmlns:cx="http://schemas.microsoft.com/office/drawing/2014/chartex" xmlns:mc="http://schemas.openxmlformats.org/markup-compatibility/2006" xmlns:o="urn:schemas-microsoft-com:office:office" xmlns:r="http://schemas.openxmlformats.org/officeDocument/2006/relationships" xmlns:m="http://schemas.openxmlformats.org/officeDocument/2006/math" xmlns:v="urn:schemas-microsoft-com:vml" xmlns:wp14="http://schemas.microsoft.com/office/word/2010/wordprocessingDrawing" xmlns:wp="http://schemas.openxmlformats.org/drawingml/2006/wordprocessingDrawing" xmlns:w10="urn:schemas-microsoft-com:office:word" xmlns:w="http://schemas.openxmlformats.org/wordprocessingml/2006/main" xmlns:w14="http://schemas.microsoft.com/office/word/2010/wordml" xmlns:w15="http://schemas.microsoft.com/office/word/2012/wordml" xmlns:w16se="http://schemas.microsoft.com/office/word/2015/wordml/symex" xmlns:wpg="http://schemas.microsoft.com/office/word/2010/wordprocessingGroup" xmlns:wpi="http://schemas.microsoft.com/office/word/2010/wordprocessingInk" xmlns:wne="http://schemas.microsoft.com/office/word/2006/wordml" xmlns:wps="http://schemas.microsoft.com/office/word/2010/wordprocessingShape" mc:Ignorable="w14 w15 w16se wp14">
+<w:footnotes xmlns:wpc="http://schemas.microsoft.com/office/word/2010/wordprocessingCanvas" xmlns:mc="http://schemas.openxmlformats.org/markup-compatibility/2006" xmlns:o="urn:schemas-microsoft-com:office:office" xmlns:r="http://schemas.openxmlformats.org/officeDocument/2006/relationships" xmlns:m="http://schemas.openxmlformats.org/officeDocument/2006/math" xmlns:v="urn:schemas-microsoft-com:vml" xmlns:wp14="http://schemas.microsoft.com/office/word/2010/wordprocessingDrawing" xmlns:wp="http://schemas.openxmlformats.org/drawingml/2006/wordprocessingDrawing" xmlns:w10="urn:schemas-microsoft-com:office:word" xmlns:w="http://schemas.openxmlformats.org/wordprocessingml/2006/main" xmlns:w14="http://schemas.microsoft.com/office/word/2010/wordml" xmlns:w15="http://schemas.microsoft.com/office/word/2012/wordml" xmlns:wpg="http://schemas.microsoft.com/office/word/2010/wordprocessingGroup" xmlns:wpi="http://schemas.microsoft.com/office/word/2010/wordprocessingInk" xmlns:wne="http://schemas.microsoft.com/office/word/2006/wordml" xmlns:wps="http://schemas.microsoft.com/office/word/2010/wordprocessingShape" mc:Ignorable="w14 w15 wp14">
   <w:footnote w:type="separator" w:id="-1">
     <w:p>
       <w:r>
@@ -2393,7 +2386,7 @@
 </file>
 
 <file path=word/header1.xml><?xml version="1.0" encoding="utf-8"?>
-<w:hdr xmlns:wpc="http://schemas.microsoft.com/office/word/2010/wordprocessingCanvas" xmlns:cx="http://schemas.microsoft.com/office/drawing/2014/chartex" xmlns:mc="http://schemas.openxmlformats.org/markup-compatibility/2006" xmlns:o="urn:schemas-microsoft-com:office:office" xmlns:r="http://schemas.openxmlformats.org/officeDocument/2006/relationships" xmlns:m="http://schemas.openxmlformats.org/officeDocument/2006/math" xmlns:v="urn:schemas-microsoft-com:vml" xmlns:wp14="http://schemas.microsoft.com/office/word/2010/wordprocessingDrawing" xmlns:wp="http://schemas.openxmlformats.org/drawingml/2006/wordprocessingDrawing" xmlns:w10="urn:schemas-microsoft-com:office:word" xmlns:w="http://schemas.openxmlformats.org/wordprocessingml/2006/main" xmlns:w14="http://schemas.microsoft.com/office/word/2010/wordml" xmlns:w15="http://schemas.microsoft.com/office/word/2012/wordml" xmlns:w16se="http://schemas.microsoft.com/office/word/2015/wordml/symex" xmlns:wpg="http://schemas.microsoft.com/office/word/2010/wordprocessingGroup" xmlns:wpi="http://schemas.microsoft.com/office/word/2010/wordprocessingInk" xmlns:wne="http://schemas.microsoft.com/office/word/2006/wordml" xmlns:wps="http://schemas.microsoft.com/office/word/2010/wordprocessingShape" mc:Ignorable="w14 w15 w16se wp14">
+<w:hdr xmlns:wpc="http://schemas.microsoft.com/office/word/2010/wordprocessingCanvas" xmlns:mc="http://schemas.openxmlformats.org/markup-compatibility/2006" xmlns:o="urn:schemas-microsoft-com:office:office" xmlns:r="http://schemas.openxmlformats.org/officeDocument/2006/relationships" xmlns:m="http://schemas.openxmlformats.org/officeDocument/2006/math" xmlns:v="urn:schemas-microsoft-com:vml" xmlns:wp14="http://schemas.microsoft.com/office/word/2010/wordprocessingDrawing" xmlns:wp="http://schemas.openxmlformats.org/drawingml/2006/wordprocessingDrawing" xmlns:w10="urn:schemas-microsoft-com:office:word" xmlns:w="http://schemas.openxmlformats.org/wordprocessingml/2006/main" xmlns:w14="http://schemas.microsoft.com/office/word/2010/wordml" xmlns:w15="http://schemas.microsoft.com/office/word/2012/wordml" xmlns:wpg="http://schemas.microsoft.com/office/word/2010/wordprocessingGroup" xmlns:wpi="http://schemas.microsoft.com/office/word/2010/wordprocessingInk" xmlns:wne="http://schemas.microsoft.com/office/word/2006/wordml" xmlns:wps="http://schemas.microsoft.com/office/word/2010/wordprocessingShape" mc:Ignorable="w14 w15 wp14">
   <w:p>
     <w:pPr>
       <w:pStyle w:val="Encabezado"/>
@@ -2409,7 +2402,7 @@
 </file>
 
 <file path=word/header2.xml><?xml version="1.0" encoding="utf-8"?>
-<w:hdr xmlns:wpc="http://schemas.microsoft.com/office/word/2010/wordprocessingCanvas" xmlns:cx="http://schemas.microsoft.com/office/drawing/2014/chartex" xmlns:mc="http://schemas.openxmlformats.org/markup-compatibility/2006" xmlns:o="urn:schemas-microsoft-com:office:office" xmlns:r="http://schemas.openxmlformats.org/officeDocument/2006/relationships" xmlns:m="http://schemas.openxmlformats.org/officeDocument/2006/math" xmlns:v="urn:schemas-microsoft-com:vml" xmlns:wp14="http://schemas.microsoft.com/office/word/2010/wordprocessingDrawing" xmlns:wp="http://schemas.openxmlformats.org/drawingml/2006/wordprocessingDrawing" xmlns:w10="urn:schemas-microsoft-com:office:word" xmlns:w="http://schemas.openxmlformats.org/wordprocessingml/2006/main" xmlns:w14="http://schemas.microsoft.com/office/word/2010/wordml" xmlns:w15="http://schemas.microsoft.com/office/word/2012/wordml" xmlns:w16se="http://schemas.microsoft.com/office/word/2015/wordml/symex" xmlns:wpg="http://schemas.microsoft.com/office/word/2010/wordprocessingGroup" xmlns:wpi="http://schemas.microsoft.com/office/word/2010/wordprocessingInk" xmlns:wne="http://schemas.microsoft.com/office/word/2006/wordml" xmlns:wps="http://schemas.microsoft.com/office/word/2010/wordprocessingShape" mc:Ignorable="w14 w15 w16se wp14">
+<w:hdr xmlns:wpc="http://schemas.microsoft.com/office/word/2010/wordprocessingCanvas" xmlns:mc="http://schemas.openxmlformats.org/markup-compatibility/2006" xmlns:o="urn:schemas-microsoft-com:office:office" xmlns:r="http://schemas.openxmlformats.org/officeDocument/2006/relationships" xmlns:m="http://schemas.openxmlformats.org/officeDocument/2006/math" xmlns:v="urn:schemas-microsoft-com:vml" xmlns:wp14="http://schemas.microsoft.com/office/word/2010/wordprocessingDrawing" xmlns:wp="http://schemas.openxmlformats.org/drawingml/2006/wordprocessingDrawing" xmlns:w10="urn:schemas-microsoft-com:office:word" xmlns:w="http://schemas.openxmlformats.org/wordprocessingml/2006/main" xmlns:w14="http://schemas.microsoft.com/office/word/2010/wordml" xmlns:w15="http://schemas.microsoft.com/office/word/2012/wordml" xmlns:wpg="http://schemas.microsoft.com/office/word/2010/wordprocessingGroup" xmlns:wpi="http://schemas.microsoft.com/office/word/2010/wordprocessingInk" xmlns:wne="http://schemas.microsoft.com/office/word/2006/wordml" xmlns:wps="http://schemas.microsoft.com/office/word/2010/wordprocessingShape" mc:Ignorable="w14 w15 wp14">
   <w:p/>
   <w:p>
     <w:pPr>
@@ -2479,7 +2472,7 @@
 </file>
 
 <file path=word/numbering.xml><?xml version="1.0" encoding="utf-8"?>
-<w:numbering xmlns:wpc="http://schemas.microsoft.com/office/word/2010/wordprocessingCanvas" xmlns:cx="http://schemas.microsoft.com/office/drawing/2014/chartex" xmlns:mc="http://schemas.openxmlformats.org/markup-compatibility/2006" xmlns:o="urn:schemas-microsoft-com:office:office" xmlns:r="http://schemas.openxmlformats.org/officeDocument/2006/relationships" xmlns:m="http://schemas.openxmlformats.org/officeDocument/2006/math" xmlns:v="urn:schemas-microsoft-com:vml" xmlns:wp14="http://schemas.microsoft.com/office/word/2010/wordprocessingDrawing" xmlns:wp="http://schemas.openxmlformats.org/drawingml/2006/wordprocessingDrawing" xmlns:w10="urn:schemas-microsoft-com:office:word" xmlns:w="http://schemas.openxmlformats.org/wordprocessingml/2006/main" xmlns:w14="http://schemas.microsoft.com/office/word/2010/wordml" xmlns:w15="http://schemas.microsoft.com/office/word/2012/wordml" xmlns:w16se="http://schemas.microsoft.com/office/word/2015/wordml/symex" xmlns:wpg="http://schemas.microsoft.com/office/word/2010/wordprocessingGroup" xmlns:wpi="http://schemas.microsoft.com/office/word/2010/wordprocessingInk" xmlns:wne="http://schemas.microsoft.com/office/word/2006/wordml" xmlns:wps="http://schemas.microsoft.com/office/word/2010/wordprocessingShape" mc:Ignorable="w14 w15 w16se wp14">
+<w:numbering xmlns:wpc="http://schemas.microsoft.com/office/word/2010/wordprocessingCanvas" xmlns:mc="http://schemas.openxmlformats.org/markup-compatibility/2006" xmlns:o="urn:schemas-microsoft-com:office:office" xmlns:r="http://schemas.openxmlformats.org/officeDocument/2006/relationships" xmlns:m="http://schemas.openxmlformats.org/officeDocument/2006/math" xmlns:v="urn:schemas-microsoft-com:vml" xmlns:wp14="http://schemas.microsoft.com/office/word/2010/wordprocessingDrawing" xmlns:wp="http://schemas.openxmlformats.org/drawingml/2006/wordprocessingDrawing" xmlns:w10="urn:schemas-microsoft-com:office:word" xmlns:w="http://schemas.openxmlformats.org/wordprocessingml/2006/main" xmlns:w14="http://schemas.microsoft.com/office/word/2010/wordml" xmlns:w15="http://schemas.microsoft.com/office/word/2012/wordml" xmlns:wpg="http://schemas.microsoft.com/office/word/2010/wordprocessingGroup" xmlns:wpi="http://schemas.microsoft.com/office/word/2010/wordprocessingInk" xmlns:wne="http://schemas.microsoft.com/office/word/2006/wordml" xmlns:wps="http://schemas.microsoft.com/office/word/2010/wordprocessingShape" mc:Ignorable="w14 w15 wp14">
   <w:abstractNum w:abstractNumId="0" w15:restartNumberingAfterBreak="0">
     <w:nsid w:val="02DA198E"/>
     <w:multiLevelType w:val="hybridMultilevel"/>
@@ -2607,7 +2600,7 @@
 </file>
 
 <file path=word/styles.xml><?xml version="1.0" encoding="utf-8"?>
-<w:styles xmlns:mc="http://schemas.openxmlformats.org/markup-compatibility/2006" xmlns:r="http://schemas.openxmlformats.org/officeDocument/2006/relationships" xmlns:w="http://schemas.openxmlformats.org/wordprocessingml/2006/main" xmlns:w14="http://schemas.microsoft.com/office/word/2010/wordml" xmlns:w15="http://schemas.microsoft.com/office/word/2012/wordml" xmlns:w16se="http://schemas.microsoft.com/office/word/2015/wordml/symex" mc:Ignorable="w14 w15 w16se">
+<w:styles xmlns:mc="http://schemas.openxmlformats.org/markup-compatibility/2006" xmlns:r="http://schemas.openxmlformats.org/officeDocument/2006/relationships" xmlns:w="http://schemas.openxmlformats.org/wordprocessingml/2006/main" xmlns:w14="http://schemas.microsoft.com/office/word/2010/wordml" xmlns:w15="http://schemas.microsoft.com/office/word/2012/wordml" mc:Ignorable="w14 w15">
   <w:docDefaults>
     <w:rPrDefault>
       <w:rPr>
@@ -3354,7 +3347,7 @@
 </file>
 
 <file path=customXml/itemProps1.xml><?xml version="1.0" encoding="utf-8"?>
-<ds:datastoreItem xmlns:ds="http://schemas.openxmlformats.org/officeDocument/2006/customXml" ds:itemID="{FBF5AE28-7F2A-4984-93EA-DD763EB8B223}">
+<ds:datastoreItem xmlns:ds="http://schemas.openxmlformats.org/officeDocument/2006/customXml" ds:itemID="{39D8CBCE-2CB0-485B-AE20-25F2C2F220B6}">
   <ds:schemaRefs>
     <ds:schemaRef ds:uri="http://schemas.openxmlformats.org/officeDocument/2006/bibliography"/>
   </ds:schemaRefs>

</xml_diff>